<commit_message>
Se agregó la definición de los sprints y se ajustaron los requerimientos.
</commit_message>
<xml_diff>
--- a/docs/Requerimientos.docx
+++ b/docs/Requerimientos.docx
@@ -395,6 +395,114 @@
           </w:p>
         </w:tc>
       </w:tr>
+      <w:tr>
+        <w:trPr>
+          <w:cnfStyle w:val="000000100000" w:firstRow="0" w:lastRow="0" w:firstColumn="0" w:lastColumn="0" w:oddVBand="0" w:evenVBand="0" w:oddHBand="1" w:evenHBand="0" w:firstRowFirstColumn="0" w:firstRowLastColumn="0" w:lastRowFirstColumn="0" w:lastRowLastColumn="0"/>
+          <w:trHeight w:val="298"/>
+        </w:trPr>
+        <w:tc>
+          <w:tcPr>
+            <w:cnfStyle w:val="001000000000" w:firstRow="0" w:lastRow="0" w:firstColumn="1" w:lastColumn="0" w:oddVBand="0" w:evenVBand="0" w:oddHBand="0" w:evenHBand="0" w:firstRowFirstColumn="0" w:firstRowLastColumn="0" w:lastRowFirstColumn="0" w:lastRowLastColumn="0"/>
+            <w:tcW w:w="2150" w:type="dxa"/>
+          </w:tcPr>
+          <w:p>
+            <w:pPr>
+              <w:rPr>
+                <w:rFonts w:asciiTheme="majorHAnsi" w:hAnsiTheme="majorHAnsi"/>
+                <w:color w:val="000000" w:themeColor="text1"/>
+                <w:sz w:val="24"/>
+                <w:lang w:val="es-NI"/>
+              </w:rPr>
+            </w:pPr>
+            <w:r>
+              <w:rPr>
+                <w:rFonts w:asciiTheme="majorHAnsi" w:hAnsiTheme="majorHAnsi"/>
+                <w:color w:val="000000" w:themeColor="text1"/>
+                <w:sz w:val="24"/>
+                <w:lang w:val="es-NI"/>
+              </w:rPr>
+              <w:t>2.0</w:t>
+            </w:r>
+          </w:p>
+        </w:tc>
+        <w:tc>
+          <w:tcPr>
+            <w:tcW w:w="2150" w:type="dxa"/>
+          </w:tcPr>
+          <w:p>
+            <w:pPr>
+              <w:cnfStyle w:val="000000100000" w:firstRow="0" w:lastRow="0" w:firstColumn="0" w:lastColumn="0" w:oddVBand="0" w:evenVBand="0" w:oddHBand="1" w:evenHBand="0" w:firstRowFirstColumn="0" w:firstRowLastColumn="0" w:lastRowFirstColumn="0" w:lastRowLastColumn="0"/>
+              <w:rPr>
+                <w:rFonts w:asciiTheme="majorHAnsi" w:hAnsiTheme="majorHAnsi"/>
+                <w:color w:val="000000" w:themeColor="text1"/>
+                <w:sz w:val="24"/>
+                <w:lang w:val="es-NI"/>
+              </w:rPr>
+            </w:pPr>
+            <w:r>
+              <w:rPr>
+                <w:rFonts w:asciiTheme="majorHAnsi" w:hAnsiTheme="majorHAnsi"/>
+                <w:color w:val="000000" w:themeColor="text1"/>
+                <w:sz w:val="24"/>
+                <w:lang w:val="es-NI"/>
+              </w:rPr>
+              <w:t>2016-05-25</w:t>
+            </w:r>
+          </w:p>
+        </w:tc>
+        <w:tc>
+          <w:tcPr>
+            <w:tcW w:w="2151" w:type="dxa"/>
+          </w:tcPr>
+          <w:p>
+            <w:pPr>
+              <w:cnfStyle w:val="000000100000" w:firstRow="0" w:lastRow="0" w:firstColumn="0" w:lastColumn="0" w:oddVBand="0" w:evenVBand="0" w:oddHBand="1" w:evenHBand="0" w:firstRowFirstColumn="0" w:firstRowLastColumn="0" w:lastRowFirstColumn="0" w:lastRowLastColumn="0"/>
+              <w:rPr>
+                <w:rFonts w:asciiTheme="majorHAnsi" w:hAnsiTheme="majorHAnsi"/>
+                <w:color w:val="000000" w:themeColor="text1"/>
+                <w:sz w:val="24"/>
+                <w:lang w:val="es-NI"/>
+              </w:rPr>
+            </w:pPr>
+            <w:r>
+              <w:rPr>
+                <w:rFonts w:asciiTheme="majorHAnsi" w:hAnsiTheme="majorHAnsi"/>
+                <w:color w:val="000000" w:themeColor="text1"/>
+                <w:sz w:val="24"/>
+                <w:lang w:val="es-NI"/>
+              </w:rPr>
+              <w:t>Jimmy Hodgson</w:t>
+            </w:r>
+          </w:p>
+        </w:tc>
+        <w:tc>
+          <w:tcPr>
+            <w:tcW w:w="2151" w:type="dxa"/>
+          </w:tcPr>
+          <w:p>
+            <w:pPr>
+              <w:cnfStyle w:val="000000100000" w:firstRow="0" w:lastRow="0" w:firstColumn="0" w:lastColumn="0" w:oddVBand="0" w:evenVBand="0" w:oddHBand="1" w:evenHBand="0" w:firstRowFirstColumn="0" w:firstRowLastColumn="0" w:lastRowFirstColumn="0" w:lastRowLastColumn="0"/>
+              <w:rPr>
+                <w:rFonts w:asciiTheme="majorHAnsi" w:hAnsiTheme="majorHAnsi"/>
+                <w:color w:val="000000" w:themeColor="text1"/>
+                <w:sz w:val="24"/>
+                <w:lang w:val="es-NI"/>
+              </w:rPr>
+            </w:pPr>
+            <w:r>
+              <w:rPr>
+                <w:rFonts w:asciiTheme="majorHAnsi" w:hAnsiTheme="majorHAnsi"/>
+                <w:color w:val="000000" w:themeColor="text1"/>
+                <w:sz w:val="24"/>
+                <w:lang w:val="es-NI"/>
+              </w:rPr>
+              <w:t>Se ajustaron los requerimientos.</w:t>
+            </w:r>
+          </w:p>
+        </w:tc>
+        <w:bookmarkStart w:id="0" w:name="_GoBack"/>
+        <w:bookmarkEnd w:id="0"/>
+      </w:tr>
     </w:tbl>
     <w:p>
       <w:pPr>
@@ -872,6 +980,7 @@
           <w:szCs w:val="28"/>
           <w:lang w:val="es-NI"/>
         </w:rPr>
+        <w:lastRenderedPageBreak/>
         <w:t>Control de acceso</w:t>
       </w:r>
       <w:r>
@@ -929,7 +1038,6 @@
           <w:i/>
           <w:lang w:val="es-NI"/>
         </w:rPr>
-        <w:lastRenderedPageBreak/>
         <w:t>Estudiantes</w:t>
       </w:r>
       <w:r>
@@ -1555,8 +1663,28 @@
           <w:szCs w:val="28"/>
           <w:lang w:val="es-NI"/>
         </w:rPr>
-        <w:t>bajo el modelo MVC (Modelo-Vista-Controlador), será escrita en lenguaje C# y utilizará</w:t>
-      </w:r>
+        <w:t xml:space="preserve">será escrita en lenguaje C# </w:t>
+      </w:r>
+      <w:r>
+        <w:rPr>
+          <w:color w:val="000000" w:themeColor="text1"/>
+          <w:sz w:val="24"/>
+          <w:szCs w:val="28"/>
+          <w:lang w:val="es-NI"/>
+        </w:rPr>
+        <w:t xml:space="preserve">para el </w:t>
+      </w:r>
+      <w:proofErr w:type="spellStart"/>
+      <w:r>
+        <w:rPr>
+          <w:color w:val="000000" w:themeColor="text1"/>
+          <w:sz w:val="24"/>
+          <w:szCs w:val="28"/>
+          <w:lang w:val="es-NI"/>
+        </w:rPr>
+        <w:t>backend</w:t>
+      </w:r>
+      <w:proofErr w:type="spellEnd"/>
       <w:r>
         <w:rPr>
           <w:color w:val="000000" w:themeColor="text1"/>
@@ -1573,6 +1701,24 @@
           <w:szCs w:val="28"/>
           <w:lang w:val="es-NI"/>
         </w:rPr>
+        <w:t>y utilizará</w:t>
+      </w:r>
+      <w:r>
+        <w:rPr>
+          <w:color w:val="000000" w:themeColor="text1"/>
+          <w:sz w:val="24"/>
+          <w:szCs w:val="28"/>
+          <w:lang w:val="es-NI"/>
+        </w:rPr>
+        <w:t xml:space="preserve"> </w:t>
+      </w:r>
+      <w:r>
+        <w:rPr>
+          <w:color w:val="000000" w:themeColor="text1"/>
+          <w:sz w:val="24"/>
+          <w:szCs w:val="28"/>
+          <w:lang w:val="es-NI"/>
+        </w:rPr>
         <w:t>HTML</w:t>
       </w:r>
       <w:r>
@@ -1604,35 +1750,6 @@
         <w:t>front-end</w:t>
       </w:r>
       <w:proofErr w:type="spellEnd"/>
-      <w:r>
-        <w:rPr>
-          <w:color w:val="000000" w:themeColor="text1"/>
-          <w:sz w:val="24"/>
-          <w:szCs w:val="28"/>
-          <w:lang w:val="es-NI"/>
-        </w:rPr>
-        <w:t xml:space="preserve"> y back-</w:t>
-      </w:r>
-      <w:proofErr w:type="spellStart"/>
-      <w:r>
-        <w:rPr>
-          <w:color w:val="000000" w:themeColor="text1"/>
-          <w:sz w:val="24"/>
-          <w:szCs w:val="28"/>
-          <w:lang w:val="es-NI"/>
-        </w:rPr>
-        <w:t>end</w:t>
-      </w:r>
-      <w:proofErr w:type="spellEnd"/>
-      <w:r>
-        <w:rPr>
-          <w:color w:val="000000" w:themeColor="text1"/>
-          <w:sz w:val="24"/>
-          <w:szCs w:val="28"/>
-          <w:lang w:val="es-NI"/>
-        </w:rPr>
-        <w:t xml:space="preserve"> respectivamente</w:t>
-      </w:r>
       <w:r>
         <w:rPr>
           <w:color w:val="000000" w:themeColor="text1"/>
@@ -1916,7 +2033,7 @@
           <w:szCs w:val="24"/>
           <w:lang w:val="es-NI"/>
         </w:rPr>
-        <w:t>oftware I.</w:t>
+        <w:t>oftware I por lo que el sistema puede no estar completo.</w:t>
       </w:r>
     </w:p>
     <w:p>
@@ -1993,8 +2110,6 @@
         </w:rPr>
         <w:t>servidor</w:t>
       </w:r>
-      <w:bookmarkStart w:id="0" w:name="_GoBack"/>
-      <w:bookmarkEnd w:id="0"/>
       <w:r>
         <w:rPr>
           <w:color w:val="000000" w:themeColor="text1"/>

</xml_diff>